<commit_message>
Circle Language Spec Plan: Future Sub-Project: Automatic Containment for Relations Spec Plan.docx: Extend with possible ideas for solving the problem.
</commit_message>
<xml_diff>
--- a/Circle Language Spec Plan/2. Future/Sub-Projects/Automatic Containment for Relations Spec Plan.docx
+++ b/Circle Language Spec Plan/2. Future/Sub-Projects/Automatic Containment for Relations Spec Plan.docx
@@ -19,8 +19,6 @@
       <w:r>
         <w:t>Automatic Containment</w:t>
       </w:r>
-      <w:bookmarkStart w:id="0" w:name="_GoBack"/>
-      <w:bookmarkEnd w:id="0"/>
     </w:p>
     <w:p/>
     <w:p>
@@ -114,9 +112,9 @@
       </w:r>
       <w:smartTag w:uri="urn:schemas-microsoft-com:office:smarttags" w:element="date">
         <w:smartTagPr>
+          <w:attr w:name="Month" w:val="5"/>
+          <w:attr w:name="Day" w:val="26"/>
           <w:attr w:name="Year" w:val="2008"/>
-          <w:attr w:name="Day" w:val="26"/>
-          <w:attr w:name="Month" w:val="5"/>
         </w:smartTagPr>
         <w:r>
           <w:rPr>
@@ -149,9 +147,9 @@
       </w:r>
       <w:smartTag w:uri="urn:schemas-microsoft-com:office:smarttags" w:element="date">
         <w:smartTagPr>
+          <w:attr w:name="Month" w:val="6"/>
+          <w:attr w:name="Day" w:val="21"/>
           <w:attr w:name="Year" w:val="2008"/>
-          <w:attr w:name="Day" w:val="21"/>
-          <w:attr w:name="Month" w:val="6"/>
         </w:smartTagPr>
         <w:r>
           <w:rPr>
@@ -194,22 +192,19 @@
         <w:t>update the article Automatic Containment</w:t>
       </w:r>
       <w:r>
-        <w:t xml:space="preserve">. It could ideas, </w:t>
-      </w:r>
-      <w:r>
-        <w:t xml:space="preserve">newly found </w:t>
-      </w:r>
-      <w:r>
-        <w:t>includ</w:t>
-      </w:r>
-      <w:r>
-        <w:t>ing</w:t>
-      </w:r>
-      <w:r>
-        <w:t xml:space="preserve"> </w:t>
-      </w:r>
-      <w:r>
-        <w:t xml:space="preserve">from </w:t>
+        <w:t>. It could</w:t>
+      </w:r>
+      <w:r>
+        <w:t xml:space="preserve"> include</w:t>
+      </w:r>
+      <w:r>
+        <w:t xml:space="preserve"> ideas, </w:t>
+      </w:r>
+      <w:r>
+        <w:t xml:space="preserve">found </w:t>
+      </w:r>
+      <w:r>
+        <w:t xml:space="preserve">during </w:t>
       </w:r>
       <w:r>
         <w:t xml:space="preserve">the project </w:t>
@@ -308,7 +303,15 @@
         <w:t>other.</w:t>
       </w:r>
       <w:r>
-        <w:t xml:space="preserve"> That may anull the effect of having a containment structure / like a map of your code.</w:t>
+        <w:t xml:space="preserve"> That may </w:t>
+      </w:r>
+      <w:proofErr w:type="spellStart"/>
+      <w:r>
+        <w:t>anull</w:t>
+      </w:r>
+      <w:proofErr w:type="spellEnd"/>
+      <w:r>
+        <w:t xml:space="preserve"> the effect of having a containment structure / like a map of your code.</w:t>
       </w:r>
     </w:p>
     <w:p/>
@@ -317,6 +320,96 @@
         <w:t>So the 'problem' here is the friction between wanting bidirectional relationships, a simple, clean notation for it and on the other hand how nice containment structures might look in the diagram notation.</w:t>
       </w:r>
     </w:p>
+    <w:p/>
+    <w:p>
+      <w:r>
+        <w:t>Some of the possible solutions:</w:t>
+      </w:r>
+    </w:p>
+    <w:p>
+      <w:pPr>
+        <w:pStyle w:val="ListParagraph"/>
+        <w:numPr>
+          <w:ilvl w:val="0"/>
+          <w:numId w:val="14"/>
+        </w:numPr>
+      </w:pPr>
+      <w:r>
+        <w:t>Drop the idea that all relationships should be bidirectional.</w:t>
+      </w:r>
+    </w:p>
+    <w:p>
+      <w:pPr>
+        <w:pStyle w:val="ListParagraph"/>
+        <w:numPr>
+          <w:ilvl w:val="0"/>
+          <w:numId w:val="14"/>
+        </w:numPr>
+      </w:pPr>
+      <w:r>
+        <w:t xml:space="preserve">Drop the idea that </w:t>
+      </w:r>
+      <w:r>
+        <w:t>referential structure should be automatically converted to a containment structure / automatically determining composite aggregation derived from association aggregation. It may be a nice idea</w:t>
+      </w:r>
+      <w:r>
+        <w:t xml:space="preserve"> for the future</w:t>
+      </w:r>
+      <w:r>
+        <w:t xml:space="preserve">, but it seems to conflicts with other </w:t>
+      </w:r>
+      <w:bookmarkStart w:id="0" w:name="_GoBack"/>
+      <w:bookmarkEnd w:id="0"/>
+      <w:r>
+        <w:t>nice ideas.</w:t>
+      </w:r>
+    </w:p>
+    <w:p>
+      <w:pPr>
+        <w:pStyle w:val="ListParagraph"/>
+        <w:numPr>
+          <w:ilvl w:val="0"/>
+          <w:numId w:val="14"/>
+        </w:numPr>
+      </w:pPr>
+      <w:r>
+        <w:t xml:space="preserve">Make a relationship have a primary direction, like the arrow in Parent </w:t>
+      </w:r>
+      <w:r>
+        <w:sym w:font="Wingdings" w:char="F0E0"/>
+      </w:r>
+      <w:r>
+        <w:t xml:space="preserve"> Children. You tend to display the Children as actual children in the containment notation, not as </w:t>
+      </w:r>
+      <w:proofErr w:type="spellStart"/>
+      <w:r>
+        <w:t>sibblings</w:t>
+      </w:r>
+      <w:proofErr w:type="spellEnd"/>
+      <w:r>
+        <w:t xml:space="preserve">, because of the </w:t>
+      </w:r>
+      <w:proofErr w:type="spellStart"/>
+      <w:r>
+        <w:t>bidirectionalyt</w:t>
+      </w:r>
+      <w:proofErr w:type="spellEnd"/>
+      <w:r>
+        <w:t>.</w:t>
+      </w:r>
+    </w:p>
+    <w:p>
+      <w:pPr>
+        <w:pStyle w:val="ListParagraph"/>
+        <w:numPr>
+          <w:ilvl w:val="0"/>
+          <w:numId w:val="14"/>
+        </w:numPr>
+      </w:pPr>
+      <w:r>
+        <w:t>Lists may tend to be displayed as children, which may automatically define what is a child, and what is a sibling.</w:t>
+      </w:r>
+    </w:p>
     <w:p>
       <w:pPr>
         <w:pStyle w:val="Heading2"/>
@@ -593,7 +686,35 @@
         <w:rPr>
           <w:lang w:val="nl-NL"/>
         </w:rPr>
-        <w:t>~ Alleen een imaginary reference op een container die meer referenties toevoegt.</w:t>
+        <w:t xml:space="preserve">~ Alleen een </w:t>
+      </w:r>
+      <w:proofErr w:type="spellStart"/>
+      <w:r>
+        <w:rPr>
+          <w:lang w:val="nl-NL"/>
+        </w:rPr>
+        <w:t>imaginary</w:t>
+      </w:r>
+      <w:proofErr w:type="spellEnd"/>
+      <w:r>
+        <w:rPr>
+          <w:lang w:val="nl-NL"/>
+        </w:rPr>
+        <w:t xml:space="preserve"> </w:t>
+      </w:r>
+      <w:proofErr w:type="spellStart"/>
+      <w:r>
+        <w:rPr>
+          <w:lang w:val="nl-NL"/>
+        </w:rPr>
+        <w:t>reference</w:t>
+      </w:r>
+      <w:proofErr w:type="spellEnd"/>
+      <w:r>
+        <w:rPr>
+          <w:lang w:val="nl-NL"/>
+        </w:rPr>
+        <w:t xml:space="preserve"> op een container die meer referenties toevoegt.</w:t>
       </w:r>
     </w:p>
     <w:p>
@@ -1018,6 +1139,118 @@
     </w:lvl>
   </w:abstractNum>
   <w:abstractNum w:abstractNumId="11" w15:restartNumberingAfterBreak="0">
+    <w:nsid w:val="06E76ED9"/>
+    <w:multiLevelType w:val="hybridMultilevel"/>
+    <w:tmpl w:val="11E86A40"/>
+    <w:lvl w:ilvl="0" w:tplc="D6DEB9E4">
+      <w:numFmt w:val="bullet"/>
+      <w:lvlText w:val="-"/>
+      <w:lvlJc w:val="left"/>
+      <w:pPr>
+        <w:ind w:left="720" w:hanging="360"/>
+      </w:pPr>
+      <w:rPr>
+        <w:rFonts w:ascii="Calibri" w:eastAsia="Times New Roman" w:hAnsi="Calibri" w:cs="Times New Roman" w:hint="default"/>
+      </w:rPr>
+    </w:lvl>
+    <w:lvl w:ilvl="1" w:tplc="04090003" w:tentative="1">
+      <w:start w:val="1"/>
+      <w:numFmt w:val="bullet"/>
+      <w:lvlText w:val="o"/>
+      <w:lvlJc w:val="left"/>
+      <w:pPr>
+        <w:ind w:left="1440" w:hanging="360"/>
+      </w:pPr>
+      <w:rPr>
+        <w:rFonts w:ascii="Courier New" w:hAnsi="Courier New" w:cs="Courier New" w:hint="default"/>
+      </w:rPr>
+    </w:lvl>
+    <w:lvl w:ilvl="2" w:tplc="04090005" w:tentative="1">
+      <w:start w:val="1"/>
+      <w:numFmt w:val="bullet"/>
+      <w:lvlText w:val=""/>
+      <w:lvlJc w:val="left"/>
+      <w:pPr>
+        <w:ind w:left="2160" w:hanging="360"/>
+      </w:pPr>
+      <w:rPr>
+        <w:rFonts w:ascii="Wingdings" w:hAnsi="Wingdings" w:hint="default"/>
+      </w:rPr>
+    </w:lvl>
+    <w:lvl w:ilvl="3" w:tplc="04090001" w:tentative="1">
+      <w:start w:val="1"/>
+      <w:numFmt w:val="bullet"/>
+      <w:lvlText w:val=""/>
+      <w:lvlJc w:val="left"/>
+      <w:pPr>
+        <w:ind w:left="2880" w:hanging="360"/>
+      </w:pPr>
+      <w:rPr>
+        <w:rFonts w:ascii="Symbol" w:hAnsi="Symbol" w:hint="default"/>
+      </w:rPr>
+    </w:lvl>
+    <w:lvl w:ilvl="4" w:tplc="04090003" w:tentative="1">
+      <w:start w:val="1"/>
+      <w:numFmt w:val="bullet"/>
+      <w:lvlText w:val="o"/>
+      <w:lvlJc w:val="left"/>
+      <w:pPr>
+        <w:ind w:left="3600" w:hanging="360"/>
+      </w:pPr>
+      <w:rPr>
+        <w:rFonts w:ascii="Courier New" w:hAnsi="Courier New" w:cs="Courier New" w:hint="default"/>
+      </w:rPr>
+    </w:lvl>
+    <w:lvl w:ilvl="5" w:tplc="04090005" w:tentative="1">
+      <w:start w:val="1"/>
+      <w:numFmt w:val="bullet"/>
+      <w:lvlText w:val=""/>
+      <w:lvlJc w:val="left"/>
+      <w:pPr>
+        <w:ind w:left="4320" w:hanging="360"/>
+      </w:pPr>
+      <w:rPr>
+        <w:rFonts w:ascii="Wingdings" w:hAnsi="Wingdings" w:hint="default"/>
+      </w:rPr>
+    </w:lvl>
+    <w:lvl w:ilvl="6" w:tplc="04090001" w:tentative="1">
+      <w:start w:val="1"/>
+      <w:numFmt w:val="bullet"/>
+      <w:lvlText w:val=""/>
+      <w:lvlJc w:val="left"/>
+      <w:pPr>
+        <w:ind w:left="5040" w:hanging="360"/>
+      </w:pPr>
+      <w:rPr>
+        <w:rFonts w:ascii="Symbol" w:hAnsi="Symbol" w:hint="default"/>
+      </w:rPr>
+    </w:lvl>
+    <w:lvl w:ilvl="7" w:tplc="04090003" w:tentative="1">
+      <w:start w:val="1"/>
+      <w:numFmt w:val="bullet"/>
+      <w:lvlText w:val="o"/>
+      <w:lvlJc w:val="left"/>
+      <w:pPr>
+        <w:ind w:left="5760" w:hanging="360"/>
+      </w:pPr>
+      <w:rPr>
+        <w:rFonts w:ascii="Courier New" w:hAnsi="Courier New" w:cs="Courier New" w:hint="default"/>
+      </w:rPr>
+    </w:lvl>
+    <w:lvl w:ilvl="8" w:tplc="04090005" w:tentative="1">
+      <w:start w:val="1"/>
+      <w:numFmt w:val="bullet"/>
+      <w:lvlText w:val=""/>
+      <w:lvlJc w:val="left"/>
+      <w:pPr>
+        <w:ind w:left="6480" w:hanging="360"/>
+      </w:pPr>
+      <w:rPr>
+        <w:rFonts w:ascii="Wingdings" w:hAnsi="Wingdings" w:hint="default"/>
+      </w:rPr>
+    </w:lvl>
+  </w:abstractNum>
+  <w:abstractNum w:abstractNumId="12" w15:restartNumberingAfterBreak="0">
     <w:nsid w:val="43380096"/>
     <w:multiLevelType w:val="hybridMultilevel"/>
     <w:tmpl w:val="4620AB7E"/>
@@ -1157,7 +1390,7 @@
       </w:rPr>
     </w:lvl>
   </w:abstractNum>
-  <w:abstractNum w:abstractNumId="12" w15:restartNumberingAfterBreak="0">
+  <w:abstractNum w:abstractNumId="13" w15:restartNumberingAfterBreak="0">
     <w:nsid w:val="53F52907"/>
     <w:multiLevelType w:val="hybridMultilevel"/>
     <w:tmpl w:val="63427A6A"/>
@@ -1301,10 +1534,10 @@
     <w:abstractNumId w:val="10"/>
   </w:num>
   <w:num w:numId="2">
-    <w:abstractNumId w:val="11"/>
+    <w:abstractNumId w:val="12"/>
   </w:num>
   <w:num w:numId="3">
-    <w:abstractNumId w:val="12"/>
+    <w:abstractNumId w:val="13"/>
   </w:num>
   <w:num w:numId="4">
     <w:abstractNumId w:val="9"/>
@@ -1335,6 +1568,9 @@
   </w:num>
   <w:num w:numId="13">
     <w:abstractNumId w:val="0"/>
+  </w:num>
+  <w:num w:numId="14">
+    <w:abstractNumId w:val="11"/>
   </w:num>
 </w:numbering>
 </file>
@@ -2086,6 +2322,17 @@
       <w:lang w:val="nl-NL" w:eastAsia="nl-NL"/>
     </w:rPr>
   </w:style>
+  <w:style w:type="paragraph" w:styleId="ListParagraph">
+    <w:name w:val="List Paragraph"/>
+    <w:basedOn w:val="Normal"/>
+    <w:uiPriority w:val="34"/>
+    <w:qFormat/>
+    <w:rsid w:val="00C97523"/>
+    <w:pPr>
+      <w:ind w:left="720"/>
+      <w:contextualSpacing/>
+    </w:pPr>
+  </w:style>
 </w:styles>
 </file>
 

</xml_diff>